<commit_message>
7.5 hours in: locked gem to >= ruby 2.0.0; updated worklog; updated design doc; updated README with directions for uppercase commands.
</commit_message>
<xml_diff>
--- a/Question 1 – Architecture for a Netflix Originals calendar.docx
+++ b/Question 1 – Architecture for a Netflix Originals calendar.docx
@@ -35,7 +35,15 @@
         </w:numPr>
       </w:pPr>
       <w:r>
-        <w:t>Upper bound on active movie_ids: 600 current shows -&gt; 2x magnitude 60,000</w:t>
+        <w:t xml:space="preserve">Upper bound on active </w:t>
+      </w:r>
+      <w:proofErr w:type="spellStart"/>
+      <w:r>
+        <w:t>movie_ids</w:t>
+      </w:r>
+      <w:proofErr w:type="spellEnd"/>
+      <w:r>
+        <w:t>: 600 current shows -&gt; 2x magnitude 60,000</w:t>
       </w:r>
     </w:p>
     <w:p>
@@ -95,7 +103,15 @@
         </w:numPr>
       </w:pPr>
       <w:r>
-        <w:t>Data received from µSvc will only be filtered on is_netflix_original Boolean</w:t>
+        <w:t xml:space="preserve">Data received from µSvc will only be filtered on </w:t>
+      </w:r>
+      <w:proofErr w:type="spellStart"/>
+      <w:r>
+        <w:t>is_netflix_original</w:t>
+      </w:r>
+      <w:proofErr w:type="spellEnd"/>
+      <w:r>
+        <w:t xml:space="preserve"> Boolean</w:t>
       </w:r>
     </w:p>
     <w:p>
@@ -119,7 +135,23 @@
         </w:numPr>
       </w:pPr>
       <w:r>
-        <w:t>µSvcs are JSON-over-HTTP(S)</w:t>
+        <w:t>µ</w:t>
+      </w:r>
+      <w:proofErr w:type="spellStart"/>
+      <w:r>
+        <w:t>Svcs</w:t>
+      </w:r>
+      <w:proofErr w:type="spellEnd"/>
+      <w:r>
+        <w:t xml:space="preserve"> are JSON-over-</w:t>
+      </w:r>
+      <w:proofErr w:type="gramStart"/>
+      <w:r>
+        <w:t>HTTP(</w:t>
+      </w:r>
+      <w:proofErr w:type="gramEnd"/>
+      <w:r>
+        <w:t>S)</w:t>
       </w:r>
     </w:p>
     <w:p>
@@ -131,7 +163,15 @@
         </w:numPr>
       </w:pPr>
       <w:r>
-        <w:t>Ω µSvc uses auto-incrementing integer as movie_id value</w:t>
+        <w:t xml:space="preserve">Ω µSvc uses auto-incrementing integer as </w:t>
+      </w:r>
+      <w:proofErr w:type="spellStart"/>
+      <w:r>
+        <w:t>movie_id</w:t>
+      </w:r>
+      <w:proofErr w:type="spellEnd"/>
+      <w:r>
+        <w:t xml:space="preserve"> value</w:t>
       </w:r>
     </w:p>
     <w:p>
@@ -186,9 +226,19 @@
           <w:numId w:val="1"/>
         </w:numPr>
       </w:pPr>
-      <w:r>
-        <w:t>PostgreSQL for datastore</w:t>
-      </w:r>
+      <w:proofErr w:type="spellStart"/>
+      <w:r>
+        <w:t>PostgreSQL</w:t>
+      </w:r>
+      <w:proofErr w:type="spellEnd"/>
+      <w:r>
+        <w:t xml:space="preserve"> for </w:t>
+      </w:r>
+      <w:proofErr w:type="spellStart"/>
+      <w:r>
+        <w:t>datastore</w:t>
+      </w:r>
+      <w:proofErr w:type="spellEnd"/>
     </w:p>
     <w:p>
       <w:pPr>
@@ -199,7 +249,57 @@
         </w:numPr>
       </w:pPr>
       <w:r>
-        <w:t>Calendar table with forecast_launch_date, movie_id, is_netflix_original</w:t>
+        <w:t>Calendar</w:t>
+      </w:r>
+      <w:r>
+        <w:t>s</w:t>
+      </w:r>
+      <w:r>
+        <w:t xml:space="preserve"> table with </w:t>
+      </w:r>
+      <w:proofErr w:type="spellStart"/>
+      <w:r>
+        <w:t>forecast_launch_date</w:t>
+      </w:r>
+      <w:proofErr w:type="spellEnd"/>
+      <w:r>
+        <w:t xml:space="preserve">, </w:t>
+      </w:r>
+      <w:proofErr w:type="spellStart"/>
+      <w:r>
+        <w:t>movie_id</w:t>
+      </w:r>
+      <w:proofErr w:type="spellEnd"/>
+      <w:r>
+        <w:t xml:space="preserve">, </w:t>
+      </w:r>
+      <w:proofErr w:type="spellStart"/>
+      <w:r>
+        <w:t>is_netflix_original</w:t>
+      </w:r>
+      <w:proofErr w:type="spellEnd"/>
+      <w:r>
+        <w:t xml:space="preserve"> and any other fields sourced from various </w:t>
+      </w:r>
+      <w:r>
+        <w:t>µ</w:t>
+      </w:r>
+      <w:proofErr w:type="spellStart"/>
+      <w:r>
+        <w:t>Svcs</w:t>
+      </w:r>
+      <w:proofErr w:type="spellEnd"/>
+      <w:r>
+        <w:t xml:space="preserve"> </w:t>
+      </w:r>
+      <w:r>
+        <w:t xml:space="preserve">to be delivered as part of an </w:t>
+      </w:r>
+      <w:r>
+        <w:t>item</w:t>
+      </w:r>
+      <w:r>
+        <w:t xml:space="preserve"> in the UI</w:t>
       </w:r>
     </w:p>
     <w:p>
@@ -211,6 +311,51 @@
         </w:numPr>
       </w:pPr>
       <w:r>
+        <w:t>Soft deletes!</w:t>
+      </w:r>
+    </w:p>
+    <w:p>
+      <w:pPr>
+        <w:pStyle w:val="ListParagraph"/>
+        <w:numPr>
+          <w:ilvl w:val="1"/>
+          <w:numId w:val="1"/>
+        </w:numPr>
+      </w:pPr>
+      <w:proofErr w:type="spellStart"/>
+      <w:r>
+        <w:t>CalendarUpdates</w:t>
+      </w:r>
+      <w:proofErr w:type="spellEnd"/>
+      <w:r>
+        <w:t xml:space="preserve"> recording “sequence numbers”: id, </w:t>
+      </w:r>
+      <w:proofErr w:type="spellStart"/>
+      <w:r>
+        <w:t>calendar_id</w:t>
+      </w:r>
+      <w:proofErr w:type="spellEnd"/>
+      <w:r>
+        <w:t xml:space="preserve">, </w:t>
+      </w:r>
+      <w:proofErr w:type="spellStart"/>
+      <w:r>
+        <w:t>created_at</w:t>
+      </w:r>
+      <w:proofErr w:type="spellEnd"/>
+      <w:r>
+        <w:t>, and perhaps JSON indicating the type of change</w:t>
+      </w:r>
+    </w:p>
+    <w:p>
+      <w:pPr>
+        <w:pStyle w:val="ListParagraph"/>
+        <w:numPr>
+          <w:ilvl w:val="1"/>
+          <w:numId w:val="1"/>
+        </w:numPr>
+      </w:pPr>
+      <w:r>
         <w:t>Events table for each µSvc from which data is collected</w:t>
       </w:r>
     </w:p>
@@ -218,12 +363,96 @@
       <w:pPr>
         <w:pStyle w:val="ListParagraph"/>
         <w:numPr>
+          <w:ilvl w:val="1"/>
+          <w:numId w:val="1"/>
+        </w:numPr>
+      </w:pPr>
+      <w:r>
+        <w:t xml:space="preserve">Probably use </w:t>
+      </w:r>
+      <w:proofErr w:type="spellStart"/>
+      <w:r>
+        <w:t>pg</w:t>
+      </w:r>
+      <w:proofErr w:type="spellEnd"/>
+      <w:r>
+        <w:t xml:space="preserve"> </w:t>
+      </w:r>
+      <w:r>
+        <w:t>child tables broken up by month</w:t>
+      </w:r>
+    </w:p>
+    <w:p>
+      <w:pPr>
+        <w:pStyle w:val="ListParagraph"/>
+        <w:numPr>
           <w:ilvl w:val="0"/>
           <w:numId w:val="1"/>
         </w:numPr>
       </w:pPr>
       <w:r>
-        <w:t>If no webhooks, system is reduced to polling which doesn’t scale at all, since for each of the 60,000 potential shows Calendar would need to constantly be making a request to each µSvc to check for updates; not feasible</w:t>
+        <w:t xml:space="preserve">If no </w:t>
+      </w:r>
+      <w:proofErr w:type="spellStart"/>
+      <w:r>
+        <w:t>webhooks</w:t>
+      </w:r>
+      <w:proofErr w:type="spellEnd"/>
+      <w:r>
+        <w:t xml:space="preserve">, system is reduced to polling which doesn’t scale </w:t>
+      </w:r>
+      <w:r>
+        <w:t>very well</w:t>
+      </w:r>
+      <w:r>
+        <w:t xml:space="preserve"> for real-time updates:</w:t>
+      </w:r>
+    </w:p>
+    <w:p>
+      <w:pPr>
+        <w:pStyle w:val="ListParagraph"/>
+        <w:numPr>
+          <w:ilvl w:val="1"/>
+          <w:numId w:val="1"/>
+        </w:numPr>
+      </w:pPr>
+      <w:r>
+        <w:t>In a real-time update use case, f</w:t>
+      </w:r>
+      <w:r>
+        <w:t>or each of the 60,000 potential shows</w:t>
+      </w:r>
+      <w:r>
+        <w:t>,</w:t>
+      </w:r>
+      <w:r>
+        <w:t xml:space="preserve"> Calendar would need to constantly be making a request to each µSvc to check for updates</w:t>
+      </w:r>
+      <w:r>
+        <w:t>.</w:t>
+      </w:r>
+    </w:p>
+    <w:p>
+      <w:pPr>
+        <w:pStyle w:val="ListParagraph"/>
+        <w:numPr>
+          <w:ilvl w:val="1"/>
+          <w:numId w:val="1"/>
+        </w:numPr>
+      </w:pPr>
+      <w:r>
+        <w:t xml:space="preserve">If real-time updates weren’t required, and only 1- or 5-minute updates were needed, </w:t>
+      </w:r>
+      <w:r>
+        <w:t xml:space="preserve">the sequence number scheme described below combined with HTTP HEAD and </w:t>
+      </w:r>
+      <w:proofErr w:type="spellStart"/>
+      <w:r>
+        <w:t>ETag</w:t>
+      </w:r>
+      <w:proofErr w:type="spellEnd"/>
+      <w:r>
+        <w:t xml:space="preserve"> headers is a possible solution to allow lightweight poll-based “alerting” of the presence of updated data available to be fetched.</w:t>
       </w:r>
     </w:p>
     <w:p>
@@ -235,7 +464,15 @@
         </w:numPr>
       </w:pPr>
       <w:r>
-        <w:t xml:space="preserve">The way I have done this in the past is to have each µSvc use sequence numbers (incremented when data is updated) and send out notifications via webhooks.  </w:t>
+        <w:t xml:space="preserve">The way I have done this in the past is to have each µSvc use sequence numbers (incremented when data is updated) and send out notifications via </w:t>
+      </w:r>
+      <w:proofErr w:type="spellStart"/>
+      <w:r>
+        <w:t>webhooks</w:t>
+      </w:r>
+      <w:proofErr w:type="spellEnd"/>
+      <w:r>
+        <w:t xml:space="preserve">.  </w:t>
       </w:r>
     </w:p>
     <w:p>
@@ -247,13 +484,32 @@
         </w:numPr>
       </w:pPr>
       <w:r>
-        <w:t xml:space="preserve">Each time a µSvc resource is inserted/updated, update the sequence number for the resource’s datastore (even if it is a soft-delete) and then log the change to an “updates” </w:t>
+        <w:t xml:space="preserve">Each time a µSvc resource is inserted/updated, update the sequence number for the resource’s </w:t>
+      </w:r>
+      <w:proofErr w:type="spellStart"/>
+      <w:r>
+        <w:t>datastore</w:t>
+      </w:r>
+      <w:proofErr w:type="spellEnd"/>
+      <w:r>
+        <w:t xml:space="preserve"> (even if it is a soft-delete) and then log the change to an “updates” </w:t>
       </w:r>
       <w:r>
         <w:t xml:space="preserve">table </w:t>
       </w:r>
       <w:r>
-        <w:t>(using a DB trigger) and fire notifications to webhook subscribers.</w:t>
+        <w:t>(using a DB trigger) and fire notif</w:t>
+      </w:r>
+      <w:r>
+        <w:t xml:space="preserve">ications to </w:t>
+      </w:r>
+      <w:proofErr w:type="spellStart"/>
+      <w:r>
+        <w:t>webhook</w:t>
+      </w:r>
+      <w:proofErr w:type="spellEnd"/>
+      <w:r>
+        <w:t xml:space="preserve"> subscribers.</w:t>
       </w:r>
     </w:p>
     <w:p>
@@ -265,7 +521,76 @@
         </w:numPr>
       </w:pPr>
       <w:r>
-        <w:t>The initial startup conditions are relatively straightforward here: subscribe to the webhook, then start pulling resources by movie_id from 1 and incrementing up until HTTP 404; then discard all received webhook notifications w/ a seq_num &lt; max fetched seq_num.</w:t>
+        <w:lastRenderedPageBreak/>
+        <w:t xml:space="preserve">The initial startup conditions are relatively </w:t>
+      </w:r>
+      <w:r>
+        <w:t xml:space="preserve">a </w:t>
+      </w:r>
+      <w:r>
+        <w:t>straightforward</w:t>
+      </w:r>
+      <w:r>
+        <w:t xml:space="preserve"> </w:t>
+      </w:r>
+      <w:proofErr w:type="spellStart"/>
+      <w:r>
+        <w:t>snapshot+deltas</w:t>
+      </w:r>
+      <w:proofErr w:type="spellEnd"/>
+      <w:r>
+        <w:t xml:space="preserve">: subscribe to the </w:t>
+      </w:r>
+      <w:proofErr w:type="spellStart"/>
+      <w:r>
+        <w:t>webhook</w:t>
+      </w:r>
+      <w:proofErr w:type="spellEnd"/>
+      <w:r>
+        <w:t xml:space="preserve">, then start pulling resources by </w:t>
+      </w:r>
+      <w:proofErr w:type="spellStart"/>
+      <w:r>
+        <w:t>movie_id</w:t>
+      </w:r>
+      <w:proofErr w:type="spellEnd"/>
+      <w:r>
+        <w:t xml:space="preserve"> from 1 and incrementing up until HTTP 404; then discard all received </w:t>
+      </w:r>
+      <w:proofErr w:type="spellStart"/>
+      <w:r>
+        <w:t>webhook</w:t>
+      </w:r>
+      <w:proofErr w:type="spellEnd"/>
+      <w:r>
+        <w:t xml:space="preserve"> notifications w/ a </w:t>
+      </w:r>
+      <w:proofErr w:type="spellStart"/>
+      <w:r>
+        <w:t>seq_num</w:t>
+      </w:r>
+      <w:proofErr w:type="spellEnd"/>
+      <w:r>
+        <w:t xml:space="preserve"> &lt; max fetched </w:t>
+      </w:r>
+      <w:proofErr w:type="spellStart"/>
+      <w:r>
+        <w:t>seq_num</w:t>
+      </w:r>
+      <w:proofErr w:type="spellEnd"/>
+      <w:r>
+        <w:t>.</w:t>
+      </w:r>
+      <w:r>
+        <w:t xml:space="preserve">  Begin applying subsequent notifications to the local </w:t>
+      </w:r>
+      <w:proofErr w:type="spellStart"/>
+      <w:r>
+        <w:t>datastore</w:t>
+      </w:r>
+      <w:proofErr w:type="spellEnd"/>
+      <w:r>
+        <w:t>.</w:t>
       </w:r>
     </w:p>
     <w:p>
@@ -277,7 +602,64 @@
         </w:numPr>
       </w:pPr>
       <w:r>
-        <w:t>The webhook interface to each µSvc would ideally include a heartbeat option that would include current_time and most recent seq_num, or this could be provided as a REST endpoint that would use ETag headers w/ HTTP HEAD requests for lightweight checking of the service.</w:t>
+        <w:t xml:space="preserve">The </w:t>
+      </w:r>
+      <w:proofErr w:type="spellStart"/>
+      <w:r>
+        <w:t>webhook</w:t>
+      </w:r>
+      <w:proofErr w:type="spellEnd"/>
+      <w:r>
+        <w:t xml:space="preserve"> interface to each µSvc would ideally include a heartbeat option that would include </w:t>
+      </w:r>
+      <w:proofErr w:type="spellStart"/>
+      <w:r>
+        <w:t>current_time</w:t>
+      </w:r>
+      <w:proofErr w:type="spellEnd"/>
+      <w:r>
+        <w:t xml:space="preserve"> and most recent </w:t>
+      </w:r>
+      <w:proofErr w:type="spellStart"/>
+      <w:r>
+        <w:t>seq_num</w:t>
+      </w:r>
+      <w:proofErr w:type="spellEnd"/>
+      <w:r>
+        <w:t xml:space="preserve">, or this could be provided as a REST endpoint that would use </w:t>
+      </w:r>
+      <w:proofErr w:type="spellStart"/>
+      <w:r>
+        <w:t>ETag</w:t>
+      </w:r>
+      <w:proofErr w:type="spellEnd"/>
+      <w:r>
+        <w:t xml:space="preserve"> headers w/ HTTP HEAD requests for lightweight checking of the service</w:t>
+      </w:r>
+      <w:r>
+        <w:t xml:space="preserve"> to see about missed messages</w:t>
+      </w:r>
+      <w:r>
+        <w:t>.</w:t>
+      </w:r>
+      <w:r>
+        <w:t xml:space="preserve">  Actually, the </w:t>
+      </w:r>
+      <w:proofErr w:type="spellStart"/>
+      <w:r>
+        <w:t>ETag</w:t>
+      </w:r>
+      <w:proofErr w:type="spellEnd"/>
+      <w:r>
+        <w:t xml:space="preserve"> + HTTP HEAD could be used to poll if no </w:t>
+      </w:r>
+      <w:proofErr w:type="spellStart"/>
+      <w:r>
+        <w:t>webhooks</w:t>
+      </w:r>
+      <w:proofErr w:type="spellEnd"/>
+      <w:r>
+        <w:t xml:space="preserve"> were implemented/available and updates didn’t need to be in real-time.</w:t>
       </w:r>
     </w:p>
     <w:p>
@@ -289,7 +671,57 @@
         </w:numPr>
       </w:pPr>
       <w:r>
-        <w:t>In addition, the µSvc would have a /seq_num/:id route for fetching missed seq_num data should a webhook notification be missed for some reason.</w:t>
+        <w:t>In addition, the µSvc would have a /</w:t>
+      </w:r>
+      <w:proofErr w:type="spellStart"/>
+      <w:r>
+        <w:t>seq_num</w:t>
+      </w:r>
+      <w:proofErr w:type="spellEnd"/>
+      <w:r>
+        <w:t>/</w:t>
+      </w:r>
+      <w:proofErr w:type="gramStart"/>
+      <w:r>
+        <w:t>:id</w:t>
+      </w:r>
+      <w:proofErr w:type="gramEnd"/>
+      <w:r>
+        <w:t xml:space="preserve"> route for fetching missed </w:t>
+      </w:r>
+      <w:proofErr w:type="spellStart"/>
+      <w:r>
+        <w:t>seq_num</w:t>
+      </w:r>
+      <w:proofErr w:type="spellEnd"/>
+      <w:r>
+        <w:t xml:space="preserve"> data should a </w:t>
+      </w:r>
+      <w:proofErr w:type="spellStart"/>
+      <w:r>
+        <w:t>webhook</w:t>
+      </w:r>
+      <w:proofErr w:type="spellEnd"/>
+      <w:r>
+        <w:t xml:space="preserve"> notification be missed for some reason</w:t>
+      </w:r>
+      <w:r>
+        <w:t xml:space="preserve"> (or in the </w:t>
+      </w:r>
+      <w:r>
+        <w:t xml:space="preserve">non-real-time </w:t>
+      </w:r>
+      <w:r>
+        <w:t xml:space="preserve">polling scenario described </w:t>
+      </w:r>
+      <w:r>
+        <w:t>above</w:t>
+      </w:r>
+      <w:r>
+        <w:t>)</w:t>
+      </w:r>
+      <w:r>
+        <w:t>.</w:t>
       </w:r>
     </w:p>
     <w:p>
@@ -301,7 +733,24 @@
         </w:numPr>
       </w:pPr>
       <w:r>
-        <w:t>As data is received on our webhook listener, it gets put into the appropriate table for that µSvc, and on insert/update it would run some logic to combine this new data with existing data from other µSvc to produce the desired data for our UI.</w:t>
+        <w:t xml:space="preserve">As data is received on our </w:t>
+      </w:r>
+      <w:proofErr w:type="spellStart"/>
+      <w:r>
+        <w:t>webhook</w:t>
+      </w:r>
+      <w:proofErr w:type="spellEnd"/>
+      <w:r>
+        <w:t xml:space="preserve"> listener, it gets put into the appropriate table for that µSvc, and on insert/update it would run some logic to combine this new data with existing data from ot</w:t>
+      </w:r>
+      <w:r>
+        <w:t xml:space="preserve">her µSvc to produce the desired info </w:t>
+      </w:r>
+      <w:r>
+        <w:t>for our UI.</w:t>
+      </w:r>
+      <w:r>
+        <w:t xml:space="preserve"> </w:t>
       </w:r>
     </w:p>
     <w:p>
@@ -314,7 +763,6 @@
         <w:rPr>
           <w:b/>
         </w:rPr>
-        <w:lastRenderedPageBreak/>
         <w:t>Frontend Support:</w:t>
       </w:r>
     </w:p>
@@ -327,7 +775,47 @@
         </w:numPr>
       </w:pPr>
       <w:r>
-        <w:t>As data is received, a background daemon could periodically write calendar entries to static JSON files in a path such as /calendar/YYYY, /calendar/YYYY/month/MM, /calendar/YYYY/week/WW for all year/month/weeks found in pg for fast and easy service over HTTP</w:t>
+        <w:t>As data is</w:t>
+      </w:r>
+      <w:r>
+        <w:t xml:space="preserve"> received, a background daemon w</w:t>
+      </w:r>
+      <w:r>
+        <w:t xml:space="preserve">ould periodically </w:t>
+      </w:r>
+      <w:r>
+        <w:t xml:space="preserve">(every 1- or 5-minutes) </w:t>
+      </w:r>
+      <w:r>
+        <w:t>write calendar entries—with each event’s current sequence number—</w:t>
+      </w:r>
+      <w:r>
+        <w:t>to</w:t>
+      </w:r>
+      <w:r>
+        <w:t xml:space="preserve"> </w:t>
+      </w:r>
+      <w:r>
+        <w:t xml:space="preserve">static JSON files in a path such as /calendar/YYYY, /calendar/YYYY/month/MM, /calendar/YYYY/week/WW for all year/month/weeks found in </w:t>
+      </w:r>
+      <w:proofErr w:type="spellStart"/>
+      <w:r>
+        <w:t>pg</w:t>
+      </w:r>
+      <w:proofErr w:type="spellEnd"/>
+      <w:r>
+        <w:t xml:space="preserve"> for fast and easy service over HTTP</w:t>
+      </w:r>
+      <w:r>
+        <w:t xml:space="preserve"> (with </w:t>
+      </w:r>
+      <w:proofErr w:type="spellStart"/>
+      <w:r>
+        <w:t>ETag</w:t>
+      </w:r>
+      <w:proofErr w:type="spellEnd"/>
+      <w:r>
+        <w:t>).</w:t>
       </w:r>
     </w:p>
     <w:p>
@@ -342,12 +830,82 @@
         <w:t xml:space="preserve">Static data service is simple and scales OK, but </w:t>
       </w:r>
       <w:r>
-        <w:t>lacks the eye-candy of real-time updates.  To facilitate that, I have used REST handlers that fire internal events over a message bus (ZeroMQ), and those messages are then bridged through to websocket listeners (IIRC the bridge used eventmachine) to facilitate pushing updates out effectively in real time to connected web GUI clients.</w:t>
+        <w:t>lacks</w:t>
+      </w:r>
+      <w:r>
+        <w:t xml:space="preserve"> real-time updates.  To facilitate that, I have used REST handlers that fire internal events over a message bus (</w:t>
+      </w:r>
+      <w:proofErr w:type="spellStart"/>
+      <w:r>
+        <w:t>ZeroMQ</w:t>
+      </w:r>
+      <w:proofErr w:type="spellEnd"/>
+      <w:r>
+        <w:t xml:space="preserve">), and those messages are then bridged through to </w:t>
+      </w:r>
+      <w:proofErr w:type="spellStart"/>
+      <w:r>
+        <w:t>websocket</w:t>
+      </w:r>
+      <w:proofErr w:type="spellEnd"/>
+      <w:r>
+        <w:t xml:space="preserve"> listeners (IIRC the bridge used </w:t>
+      </w:r>
+      <w:proofErr w:type="spellStart"/>
+      <w:r>
+        <w:t>eventmachine</w:t>
+      </w:r>
+      <w:proofErr w:type="spellEnd"/>
+      <w:r>
+        <w:t xml:space="preserve">) to facilitate pushing </w:t>
+      </w:r>
+      <w:r>
+        <w:t>updates out effectively in real-</w:t>
+      </w:r>
+      <w:r>
+        <w:t>tim</w:t>
+      </w:r>
+      <w:r>
+        <w:t xml:space="preserve">e to connected web GUI clients.  The same pattern could be used to fire data change events off DB triggers as </w:t>
+      </w:r>
+      <w:r>
+        <w:t>records in the consolidated Calendars table change</w:t>
+      </w:r>
+      <w:r>
+        <w:t xml:space="preserve"> over time.</w:t>
+      </w:r>
+    </w:p>
+    <w:p>
+      <w:pPr>
+        <w:pStyle w:val="ListParagraph"/>
+        <w:numPr>
+          <w:ilvl w:val="0"/>
+          <w:numId w:val="1"/>
+        </w:numPr>
+      </w:pPr>
+      <w:r>
+        <w:t>The Calendar backend would likely implement the same interfaces described above for µ</w:t>
+      </w:r>
+      <w:proofErr w:type="spellStart"/>
+      <w:r>
+        <w:t>Svcs</w:t>
+      </w:r>
+      <w:proofErr w:type="spellEnd"/>
+      <w:r>
+        <w:t xml:space="preserve"> and the Calendar web GUI would use a combination of heartbeats-over-</w:t>
+      </w:r>
+      <w:proofErr w:type="spellStart"/>
+      <w:r>
+        <w:t>websockets</w:t>
+      </w:r>
+      <w:proofErr w:type="spellEnd"/>
+      <w:r>
+        <w:t xml:space="preserve"> </w:t>
       </w:r>
       <w:bookmarkStart w:id="0" w:name="_GoBack"/>
       <w:bookmarkEnd w:id="0"/>
       <w:r>
-        <w:t xml:space="preserve"> </w:t>
+        <w:t>and making requests to the backend for any data changed since the time served up from the static JSON file fetched as the original data snapshot.</w:t>
       </w:r>
     </w:p>
     <w:sectPr>

</xml_diff>

<commit_message>
Added tests to validate REPL behavior, but gem must be installed first before running them with rspec.
</commit_message>
<xml_diff>
--- a/Question 1 – Architecture for a Netflix Originals calendar.docx
+++ b/Question 1 – Architecture for a Netflix Originals calendar.docx
@@ -426,7 +426,10 @@
         <w:t>,</w:t>
       </w:r>
       <w:r>
-        <w:t xml:space="preserve"> Calendar would need to constantly be making a request to each µSvc to check for updates</w:t>
+        <w:t xml:space="preserve"> Calendar’s backend </w:t>
+      </w:r>
+      <w:r>
+        <w:t>would need to constantly be making a request to each µSvc to check for updates</w:t>
       </w:r>
       <w:r>
         <w:t>.</w:t>
@@ -741,7 +744,13 @@
       </w:r>
       <w:proofErr w:type="spellEnd"/>
       <w:r>
-        <w:t xml:space="preserve"> listener, it gets put into the appropriate table for that µSvc, and on insert/update it would run some logic to combine this new data with existing data from ot</w:t>
+        <w:t xml:space="preserve"> listener, it gets put into the appropriate table for that µSvc, and on insert/update</w:t>
+      </w:r>
+      <w:r>
+        <w:t>/delete</w:t>
+      </w:r>
+      <w:r>
+        <w:t xml:space="preserve"> it would run some logic to combine this new data with existing data from ot</w:t>
       </w:r>
       <w:r>
         <w:t xml:space="preserve">her µSvc to produce the desired info </w:t>
@@ -827,13 +836,40 @@
         </w:numPr>
       </w:pPr>
       <w:r>
-        <w:t xml:space="preserve">Static data service is simple and scales OK, but </w:t>
+        <w:t xml:space="preserve">Static data </w:t>
+      </w:r>
+      <w:r>
+        <w:t>files</w:t>
+      </w:r>
+      <w:r>
+        <w:t xml:space="preserve"> </w:t>
+      </w:r>
+      <w:r>
+        <w:t>are simple and scales</w:t>
+      </w:r>
+      <w:r>
+        <w:t xml:space="preserve">, but </w:t>
       </w:r>
       <w:r>
         <w:t>lacks</w:t>
       </w:r>
       <w:r>
-        <w:t xml:space="preserve"> real-time updates.  To facilitate that, I have used REST handlers that fire internal events over a message bus (</w:t>
+        <w:t xml:space="preserve"> real-time updates.  To facilitate </w:t>
+      </w:r>
+      <w:r>
+        <w:t>real-time updates</w:t>
+      </w:r>
+      <w:r>
+        <w:t xml:space="preserve">, I have used REST handlers </w:t>
+      </w:r>
+      <w:r>
+        <w:t xml:space="preserve">(Ruby on Rails) </w:t>
+      </w:r>
+      <w:r>
+        <w:t>that fire internal events over a message bus (</w:t>
+      </w:r>
+      <w:r>
+        <w:t xml:space="preserve">built using </w:t>
       </w:r>
       <w:proofErr w:type="spellStart"/>
       <w:r>
@@ -900,13 +936,10 @@
       </w:r>
       <w:proofErr w:type="spellEnd"/>
       <w:r>
-        <w:t xml:space="preserve"> </w:t>
+        <w:t xml:space="preserve"> and making requests to the backend for any data changed since the time served up from the static JSON file fetched as the original data snapshot.</w:t>
       </w:r>
       <w:bookmarkStart w:id="0" w:name="_GoBack"/>
       <w:bookmarkEnd w:id="0"/>
-      <w:r>
-        <w:t>and making requests to the backend for any data changed since the time served up from the static JSON file fetched as the original data snapshot.</w:t>
-      </w:r>
     </w:p>
     <w:sectPr>
       <w:pgSz w:w="12240" w:h="15840"/>

</xml_diff>